<commit_message>
Moved everything from default package to new packages called tftpConnection and tftpConnectionTest. Also modified README, updated UCM TFTP, and added Timing Diagram for Error 1 2 3 6
</commit_message>
<xml_diff>
--- a/Misc/UCM TFTP.docx
+++ b/Misc/UCM TFTP.docx
@@ -1,17 +1,18 @@
 
 <file path=word/document.xml><?xml version="1.0" encoding="utf-8"?>
-<w:document xmlns:wpc="http://schemas.microsoft.com/office/word/2010/wordprocessingCanvas" xmlns:cx="http://schemas.microsoft.com/office/drawing/2014/chartex" xmlns:cx1="http://schemas.microsoft.com/office/drawing/2015/9/8/chartex" xmlns:cx2="http://schemas.microsoft.com/office/drawing/2015/10/21/chartex" xmlns:cx3="http://schemas.microsoft.com/office/drawing/2016/5/9/chartex" xmlns:cx4="http://schemas.microsoft.com/office/drawing/2016/5/10/chartex" xmlns:cx5="http://schemas.microsoft.com/office/drawing/2016/5/11/chartex" xmlns:cx6="http://schemas.microsoft.com/office/drawing/2016/5/12/chartex" xmlns:cx7="http://schemas.microsoft.com/office/drawing/2016/5/13/chartex" xmlns:cx8="http://schemas.microsoft.com/office/drawing/2016/5/14/chartex" xmlns:mc="http://schemas.openxmlformats.org/markup-compatibility/2006" xmlns:aink="http://schemas.microsoft.com/office/drawing/2016/ink" xmlns:am3d="http://schemas.microsoft.com/office/drawing/2017/model3d" xmlns:o="urn:schemas-microsoft-com:office:office" xmlns:r="http://schemas.openxmlformats.org/officeDocument/2006/relationships" xmlns:m="http://schemas.openxmlformats.org/officeDocument/2006/math" xmlns:v="urn:schemas-microsoft-com:vml" xmlns:wp14="http://schemas.microsoft.com/office/word/2010/wordprocessingDrawing" xmlns:wp="http://schemas.openxmlformats.org/drawingml/2006/wordprocessingDrawing" xmlns:w10="urn:schemas-microsoft-com:office:word" xmlns:w="http://schemas.openxmlformats.org/wordprocessingml/2006/main" xmlns:w14="http://schemas.microsoft.com/office/word/2010/wordml" xmlns:w15="http://schemas.microsoft.com/office/word/2012/wordml" xmlns:w16cid="http://schemas.microsoft.com/office/word/2016/wordml/cid" xmlns:w16se="http://schemas.microsoft.com/office/word/2015/wordml/symex" xmlns:wpg="http://schemas.microsoft.com/office/word/2010/wordprocessingGroup" xmlns:wpi="http://schemas.microsoft.com/office/word/2010/wordprocessingInk" xmlns:wne="http://schemas.microsoft.com/office/word/2006/wordml" xmlns:wps="http://schemas.microsoft.com/office/word/2010/wordprocessingShape" mc:Ignorable="w14 w15 w16se w16cid wp14">
+<w:document xmlns:wpc="http://schemas.microsoft.com/office/word/2010/wordprocessingCanvas" xmlns:mc="http://schemas.openxmlformats.org/markup-compatibility/2006" xmlns:o="urn:schemas-microsoft-com:office:office" xmlns:r="http://schemas.openxmlformats.org/officeDocument/2006/relationships" xmlns:m="http://schemas.openxmlformats.org/officeDocument/2006/math" xmlns:v="urn:schemas-microsoft-com:vml" xmlns:wp14="http://schemas.microsoft.com/office/word/2010/wordprocessingDrawing" xmlns:wp="http://schemas.openxmlformats.org/drawingml/2006/wordprocessingDrawing" xmlns:w10="urn:schemas-microsoft-com:office:word" xmlns:w="http://schemas.openxmlformats.org/wordprocessingml/2006/main" xmlns:w14="http://schemas.microsoft.com/office/word/2010/wordml" xmlns:w15="http://schemas.microsoft.com/office/word/2012/wordml" xmlns:wpg="http://schemas.microsoft.com/office/word/2010/wordprocessingGroup" xmlns:wpi="http://schemas.microsoft.com/office/word/2010/wordprocessingInk" xmlns:wne="http://schemas.microsoft.com/office/word/2006/wordml" xmlns:wps="http://schemas.microsoft.com/office/word/2010/wordprocessingShape" mc:Ignorable="w14 w15 wp14">
   <w:body>
     <w:p>
       <w:r>
         <w:rPr>
           <w:noProof/>
+          <w:lang w:val="en-US"/>
         </w:rPr>
         <w:drawing>
-          <wp:inline distT="0" distB="0" distL="0" distR="0" wp14:anchorId="7EA98ADF" wp14:editId="437B51A7">
-            <wp:extent cx="4352925" cy="2817700"/>
-            <wp:effectExtent l="0" t="0" r="0" b="1905"/>
-            <wp:docPr id="3" name="Picture 3"/>
+          <wp:inline distT="0" distB="0" distL="0" distR="0" wp14:anchorId="236CA90A" wp14:editId="4221ED4A">
+            <wp:extent cx="6858000" cy="3348355"/>
+            <wp:effectExtent l="0" t="0" r="0" b="4445"/>
+            <wp:docPr id="2" name="Picture 2"/>
             <wp:cNvGraphicFramePr>
               <a:graphicFrameLocks xmlns:a="http://schemas.openxmlformats.org/drawingml/2006/main" noChangeAspect="1"/>
             </wp:cNvGraphicFramePr>
@@ -31,7 +32,7 @@
                   <pic:spPr>
                     <a:xfrm>
                       <a:off x="0" y="0"/>
-                      <a:ext cx="4356723" cy="2820158"/>
+                      <a:ext cx="6858000" cy="3348355"/>
                     </a:xfrm>
                     <a:prstGeom prst="rect">
                       <a:avLst/>
@@ -43,12 +44,13 @@
           </wp:inline>
         </w:drawing>
       </w:r>
-      <w:bookmarkStart w:id="0" w:name="_GoBack"/>
-      <w:bookmarkEnd w:id="0"/>
     </w:p>
     <w:p>
       <w:r>
         <w:t>Read</w:t>
+      </w:r>
+      <w:r>
+        <w:t>/Write</w:t>
       </w:r>
       <w:r>
         <w:t xml:space="preserve"> File Transfer </w:t>
@@ -74,27 +76,48 @@
             <w:r>
               <w:t>C1: Form DATA packet</w:t>
             </w:r>
-          </w:p>
-          <w:p>
-            <w:r>
-              <w:t>C2: Form UDP Datagram w/ TFTP DATA Packet</w:t>
-            </w:r>
-          </w:p>
-          <w:p>
-            <w:r>
-              <w:t>C3: Extract UDP Datagram</w:t>
-            </w:r>
-          </w:p>
-          <w:p>
-            <w:r>
-              <w:t>C4: Verify ACK TFTP Packet</w:t>
-            </w:r>
-          </w:p>
-          <w:p>
-            <w:r>
-              <w:t>C5: Print - Done</w:t>
-            </w:r>
-          </w:p>
+            <w:r>
+              <w:t xml:space="preserve"> (with DATA or ACK)</w:t>
+            </w:r>
+          </w:p>
+          <w:p>
+            <w:r>
+              <w:t xml:space="preserve">C2: </w:t>
+            </w:r>
+            <w:r>
+              <w:t>Create</w:t>
+            </w:r>
+            <w:r>
+              <w:t xml:space="preserve"> Datagram w/ TFTP DATA Packet</w:t>
+            </w:r>
+          </w:p>
+          <w:p>
+            <w:r>
+              <w:t xml:space="preserve">C3: </w:t>
+            </w:r>
+            <w:r>
+              <w:t>Send</w:t>
+            </w:r>
+            <w:r>
+              <w:t xml:space="preserve"> Datagram</w:t>
+            </w:r>
+          </w:p>
+          <w:p>
+            <w:r>
+              <w:t>C4: Wait &amp; Receive Response</w:t>
+            </w:r>
+          </w:p>
+          <w:p>
+            <w:r>
+              <w:t>C5: Extract Message</w:t>
+            </w:r>
+          </w:p>
+          <w:p>
+            <w:r>
+              <w:t>C6: Output Message</w:t>
+            </w:r>
+          </w:p>
+          <w:p/>
         </w:tc>
         <w:tc>
           <w:tcPr>
@@ -102,24 +125,45 @@
           </w:tcPr>
           <w:p>
             <w:r>
-              <w:t>E1: Send UDP Datagram E-Sim to Server</w:t>
-            </w:r>
-          </w:p>
-          <w:p>
-            <w:r>
-              <w:t>E2: Receive UDP Datagram</w:t>
-            </w:r>
-          </w:p>
-          <w:p>
-            <w:r>
-              <w:t>E3: Send UDP Datagram E-Sim to Client</w:t>
-            </w:r>
-          </w:p>
-          <w:p>
-            <w:r>
-              <w:t>E4: Receive UDP Datagram</w:t>
-            </w:r>
-          </w:p>
+              <w:t>E1: Wait &amp; Receive DATA Packet</w:t>
+            </w:r>
+          </w:p>
+          <w:p>
+            <w:r>
+              <w:t>E2: Extract Message</w:t>
+            </w:r>
+          </w:p>
+          <w:p>
+            <w:r>
+              <w:t>E3: Form DATA Packet</w:t>
+            </w:r>
+          </w:p>
+          <w:p>
+            <w:r>
+              <w:t>E4: Send DATA Packet</w:t>
+            </w:r>
+          </w:p>
+          <w:p>
+            <w:r>
+              <w:t>E5: Wait &amp; Receive Response</w:t>
+            </w:r>
+          </w:p>
+          <w:p>
+            <w:r>
+              <w:t>E6: Extract Message</w:t>
+            </w:r>
+          </w:p>
+          <w:p>
+            <w:r>
+              <w:t>E7: Form DATA Packet</w:t>
+            </w:r>
+          </w:p>
+          <w:p>
+            <w:r>
+              <w:t>E8: Send DATA Packet</w:t>
+            </w:r>
+          </w:p>
+          <w:p/>
         </w:tc>
         <w:tc>
           <w:tcPr>
@@ -127,194 +171,44 @@
           </w:tcPr>
           <w:p>
             <w:r>
+              <w:t>S1: Receive Datagram</w:t>
+            </w:r>
+          </w:p>
+          <w:p>
+            <w:r>
               <w:t>S1: Extract UDP Datagram</w:t>
             </w:r>
           </w:p>
           <w:p>
             <w:r>
-              <w:t xml:space="preserve">S2: Verify </w:t>
-            </w:r>
-            <w:r>
-              <w:t>DATA</w:t>
-            </w:r>
-            <w:r>
-              <w:t xml:space="preserve"> TFTP Packet</w:t>
-            </w:r>
-          </w:p>
-          <w:p>
-            <w:r>
-              <w:t>S3: Write File</w:t>
-            </w:r>
-          </w:p>
-          <w:p>
-            <w:r>
-              <w:t>S4: Form TFTP ACK</w:t>
-            </w:r>
-          </w:p>
-          <w:p>
-            <w:r>
-              <w:t>S5: Form UDP Datagram</w:t>
-            </w:r>
-          </w:p>
+              <w:t>S3: Handle Request Type (Check if need to ACK)</w:t>
+            </w:r>
+          </w:p>
+          <w:p>
+            <w:r>
+              <w:t>S4: Form Datagram</w:t>
+            </w:r>
+          </w:p>
+          <w:p>
+            <w:r>
+              <w:t>S5: Send Datagram</w:t>
+            </w:r>
+          </w:p>
+          <w:p>
+            <w:r>
+              <w:t>S6: Receive Datagram</w:t>
+            </w:r>
+          </w:p>
+          <w:p>
+            <w:r>
+              <w:t>S7: Extract Message (Path after ACK0)</w:t>
+            </w:r>
+          </w:p>
+          <w:p/>
         </w:tc>
       </w:tr>
     </w:tbl>
     <w:p/>
-    <w:p>
-      <w:r>
-        <w:rPr>
-          <w:noProof/>
-        </w:rPr>
-        <w:drawing>
-          <wp:inline distT="0" distB="0" distL="0" distR="0" wp14:anchorId="376972D9" wp14:editId="3A39889A">
-            <wp:extent cx="4562475" cy="2918577"/>
-            <wp:effectExtent l="0" t="0" r="0" b="0"/>
-            <wp:docPr id="1" name="Picture 1"/>
-            <wp:cNvGraphicFramePr>
-              <a:graphicFrameLocks xmlns:a="http://schemas.openxmlformats.org/drawingml/2006/main" noChangeAspect="1"/>
-            </wp:cNvGraphicFramePr>
-            <a:graphic xmlns:a="http://schemas.openxmlformats.org/drawingml/2006/main">
-              <a:graphicData uri="http://schemas.openxmlformats.org/drawingml/2006/picture">
-                <pic:pic xmlns:pic="http://schemas.openxmlformats.org/drawingml/2006/picture">
-                  <pic:nvPicPr>
-                    <pic:cNvPr id="1" name=""/>
-                    <pic:cNvPicPr/>
-                  </pic:nvPicPr>
-                  <pic:blipFill>
-                    <a:blip r:embed="rId5"/>
-                    <a:stretch>
-                      <a:fillRect/>
-                    </a:stretch>
-                  </pic:blipFill>
-                  <pic:spPr>
-                    <a:xfrm>
-                      <a:off x="0" y="0"/>
-                      <a:ext cx="4574803" cy="2926463"/>
-                    </a:xfrm>
-                    <a:prstGeom prst="rect">
-                      <a:avLst/>
-                    </a:prstGeom>
-                  </pic:spPr>
-                </pic:pic>
-              </a:graphicData>
-            </a:graphic>
-          </wp:inline>
-        </w:drawing>
-      </w:r>
-    </w:p>
-    <w:p>
-      <w:r>
-        <w:t>Write File Transfer</w:t>
-      </w:r>
-    </w:p>
-    <w:tbl>
-      <w:tblPr>
-        <w:tblStyle w:val="TableGrid"/>
-        <w:tblW w:w="0" w:type="auto"/>
-        <w:tblLook w:val="04A0" w:firstRow="1" w:lastRow="0" w:firstColumn="1" w:lastColumn="0" w:noHBand="0" w:noVBand="1"/>
-      </w:tblPr>
-      <w:tblGrid>
-        <w:gridCol w:w="3116"/>
-        <w:gridCol w:w="3117"/>
-        <w:gridCol w:w="3117"/>
-      </w:tblGrid>
-      <w:tr>
-        <w:tc>
-          <w:tcPr>
-            <w:tcW w:w="3116" w:type="dxa"/>
-          </w:tcPr>
-          <w:p>
-            <w:r>
-              <w:t>C1: Form ACK packet</w:t>
-            </w:r>
-            <w:r>
-              <w:t xml:space="preserve"> request</w:t>
-            </w:r>
-          </w:p>
-          <w:p>
-            <w:r>
-              <w:t>C2: Form UDP Datagram w/ TFTP DATA Packet</w:t>
-            </w:r>
-          </w:p>
-          <w:p>
-            <w:r>
-              <w:t>C3: Extract UDP Datagram</w:t>
-            </w:r>
-          </w:p>
-          <w:p>
-            <w:r>
-              <w:t>C4: Verify DATA TFTP Packet</w:t>
-            </w:r>
-          </w:p>
-          <w:p>
-            <w:r>
-              <w:t>C5: Print - Done</w:t>
-            </w:r>
-          </w:p>
-        </w:tc>
-        <w:tc>
-          <w:tcPr>
-            <w:tcW w:w="3117" w:type="dxa"/>
-          </w:tcPr>
-          <w:p>
-            <w:r>
-              <w:t>E1: Send UDP Datagram E-Sim to Server</w:t>
-            </w:r>
-          </w:p>
-          <w:p>
-            <w:r>
-              <w:t>E2: Receive UDP Datagram</w:t>
-            </w:r>
-          </w:p>
-          <w:p>
-            <w:r>
-              <w:t>E3: Send UDP Datagram E-Sim to Client</w:t>
-            </w:r>
-          </w:p>
-          <w:p>
-            <w:r>
-              <w:t>E4: Receive UDP Datagram</w:t>
-            </w:r>
-          </w:p>
-        </w:tc>
-        <w:tc>
-          <w:tcPr>
-            <w:tcW w:w="3117" w:type="dxa"/>
-          </w:tcPr>
-          <w:p>
-            <w:r>
-              <w:t>S1: Extract UDP Datagram</w:t>
-            </w:r>
-          </w:p>
-          <w:p>
-            <w:r>
-              <w:t xml:space="preserve">S2: Verify </w:t>
-            </w:r>
-            <w:r>
-              <w:t>ACK</w:t>
-            </w:r>
-            <w:r>
-              <w:t xml:space="preserve"> TFTP Packet</w:t>
-            </w:r>
-          </w:p>
-          <w:p>
-            <w:r>
-              <w:t>S3: Write File</w:t>
-            </w:r>
-          </w:p>
-          <w:p>
-            <w:r>
-              <w:t>S4: Form TFTP DATA</w:t>
-            </w:r>
-          </w:p>
-          <w:p>
-            <w:r>
-              <w:t>S5: Form UDP Datagram</w:t>
-            </w:r>
-          </w:p>
-        </w:tc>
-      </w:tr>
-    </w:tbl>
     <w:p/>
     <w:sectPr>
       <w:pgSz w:w="12240" w:h="15840"/>
@@ -327,7 +221,7 @@
 </file>
 
 <file path=word/styles.xml><?xml version="1.0" encoding="utf-8"?>
-<w:styles xmlns:mc="http://schemas.openxmlformats.org/markup-compatibility/2006" xmlns:r="http://schemas.openxmlformats.org/officeDocument/2006/relationships" xmlns:w="http://schemas.openxmlformats.org/wordprocessingml/2006/main" xmlns:w14="http://schemas.microsoft.com/office/word/2010/wordml" xmlns:w15="http://schemas.microsoft.com/office/word/2012/wordml" xmlns:w16cid="http://schemas.microsoft.com/office/word/2016/wordml/cid" xmlns:w16se="http://schemas.microsoft.com/office/word/2015/wordml/symex" mc:Ignorable="w14 w15 w16se w16cid">
+<w:styles xmlns:mc="http://schemas.openxmlformats.org/markup-compatibility/2006" xmlns:r="http://schemas.openxmlformats.org/officeDocument/2006/relationships" xmlns:w="http://schemas.openxmlformats.org/wordprocessingml/2006/main" xmlns:w14="http://schemas.microsoft.com/office/word/2010/wordml" xmlns:w15="http://schemas.microsoft.com/office/word/2012/wordml" mc:Ignorable="w14 w15">
   <w:docDefaults>
     <w:rPrDefault>
       <w:rPr>
@@ -343,7 +237,7 @@
       </w:pPr>
     </w:pPrDefault>
   </w:docDefaults>
-  <w:latentStyles w:defLockedState="0" w:defUIPriority="99" w:defSemiHidden="0" w:defUnhideWhenUsed="0" w:defQFormat="0" w:count="375">
+  <w:latentStyles w:defLockedState="0" w:defUIPriority="99" w:defSemiHidden="0" w:defUnhideWhenUsed="0" w:defQFormat="0" w:count="371">
     <w:lsdException w:name="Normal" w:uiPriority="0" w:qFormat="1"/>
     <w:lsdException w:name="heading 1" w:uiPriority="9" w:qFormat="1"/>
     <w:lsdException w:name="heading 2" w:semiHidden="1" w:uiPriority="9" w:unhideWhenUsed="1" w:qFormat="1"/>
@@ -715,10 +609,6 @@
     <w:lsdException w:name="List Table 5 Dark Accent 6" w:uiPriority="50"/>
     <w:lsdException w:name="List Table 6 Colorful Accent 6" w:uiPriority="51"/>
     <w:lsdException w:name="List Table 7 Colorful Accent 6" w:uiPriority="52"/>
-    <w:lsdException w:name="Mention" w:semiHidden="1" w:unhideWhenUsed="1"/>
-    <w:lsdException w:name="Smart Hyperlink" w:semiHidden="1" w:unhideWhenUsed="1"/>
-    <w:lsdException w:name="Hashtag" w:semiHidden="1" w:unhideWhenUsed="1"/>
-    <w:lsdException w:name="Unresolved Mention" w:semiHidden="1" w:unhideWhenUsed="1"/>
   </w:latentStyles>
   <w:style w:type="paragraph" w:default="1" w:styleId="Normal">
     <w:name w:val="Normal"/>

</xml_diff>